<commit_message>
Metaballs visible (bugged), started commands
</commit_message>
<xml_diff>
--- a/Report/Problems.docx
+++ b/Report/Problems.docx
@@ -18,15 +18,20 @@
         <w:t>In positionOnAxis intensity calculation returned 0</w:t>
       </w:r>
       <w:r>
-        <w:t xml:space="preserve"> because of power = 0 before the if statement</w:t>
+        <w:t xml:space="preserve"> because of power = 0 before the if statement and intensity = power right before returning instead of inside inside if statement,</w:t>
+      </w:r>
+      <w:r>
+        <w:t xml:space="preserve"> resulting in that the multiplicator for the axis was infinity</w:t>
+      </w:r>
+    </w:p>
+    <w:p>
+      <w:r>
+        <w:t>Mixed up value assignment for normals and</w:t>
       </w:r>
       <w:bookmarkStart w:id="0" w:name="_GoBack"/>
       <w:bookmarkEnd w:id="0"/>
       <w:r>
-        <w:t xml:space="preserve"> and intensity = power right before returning instead of inside inside if statement,</w:t>
-      </w:r>
-      <w:r>
-        <w:t xml:space="preserve"> resulting in that the multiplicator for the axis was infinity</w:t>
+        <w:t xml:space="preserve"> uvs </w:t>
       </w:r>
     </w:p>
     <w:sectPr>

</xml_diff>